<commit_message>
Update Luis_Troncoso_1.5_GuiaEstudiante_Fase 1_Definicion Proyecto APT.docx
</commit_message>
<xml_diff>
--- a/fase_1/evidencias_grupales/Luis_Troncoso_1.5_GuiaEstudiante_Fase 1_Definicion Proyecto APT.docx
+++ b/fase_1/evidencias_grupales/Luis_Troncoso_1.5_GuiaEstudiante_Fase 1_Definicion Proyecto APT.docx
@@ -1,6 +1,6 @@
 
 <file path=word/document.xml><?xml version="1.0" encoding="utf-8"?>
-<w:document xmlns:wpc="http://schemas.microsoft.com/office/word/2010/wordprocessingCanvas" xmlns:cx="http://schemas.microsoft.com/office/drawing/2014/chartex" xmlns:cx1="http://schemas.microsoft.com/office/drawing/2015/9/8/chartex" xmlns:cx2="http://schemas.microsoft.com/office/drawing/2015/10/21/chartex" xmlns:cx3="http://schemas.microsoft.com/office/drawing/2016/5/9/chartex" xmlns:cx4="http://schemas.microsoft.com/office/drawing/2016/5/10/chartex" xmlns:cx5="http://schemas.microsoft.com/office/drawing/2016/5/11/chartex" xmlns:cx6="http://schemas.microsoft.com/office/drawing/2016/5/12/chartex" xmlns:cx7="http://schemas.microsoft.com/office/drawing/2016/5/13/chartex" xmlns:cx8="http://schemas.microsoft.com/office/drawing/2016/5/14/chartex" xmlns:mc="http://schemas.openxmlformats.org/markup-compatibility/2006" xmlns:aink="http://schemas.microsoft.com/office/drawing/2016/ink" xmlns:am3d="http://schemas.microsoft.com/office/drawing/2017/model3d" xmlns:o="urn:schemas-microsoft-com:office:office" xmlns:r="http://schemas.openxmlformats.org/officeDocument/2006/relationships" xmlns:m="http://schemas.openxmlformats.org/officeDocument/2006/math" xmlns:v="urn:schemas-microsoft-com:vml" xmlns:wp14="http://schemas.microsoft.com/office/word/2010/wordprocessingDrawing" xmlns:wp="http://schemas.openxmlformats.org/drawingml/2006/wordprocessingDrawing" xmlns:w10="urn:schemas-microsoft-com:office:word" xmlns:w="http://schemas.openxmlformats.org/wordprocessingml/2006/main" xmlns:w14="http://schemas.microsoft.com/office/word/2010/wordml" xmlns:w15="http://schemas.microsoft.com/office/word/2012/wordml" xmlns:w16cex="http://schemas.microsoft.com/office/word/2018/wordml/cex" xmlns:w16cid="http://schemas.microsoft.com/office/word/2016/wordml/cid" xmlns:w16="http://schemas.microsoft.com/office/word/2018/wordml" xmlns:w16sdtdh="http://schemas.microsoft.com/office/word/2020/wordml/sdtdatahash" xmlns:w16se="http://schemas.microsoft.com/office/word/2015/wordml/symex" xmlns:wpg="http://schemas.microsoft.com/office/word/2010/wordprocessingGroup" xmlns:wpi="http://schemas.microsoft.com/office/word/2010/wordprocessingInk" xmlns:wne="http://schemas.microsoft.com/office/word/2006/wordml" xmlns:wps="http://schemas.microsoft.com/office/word/2010/wordprocessingShape" mc:Ignorable="w14 w15 w16se w16cid w16 w16cex w16sdtdh wp14">
+<w:document xmlns:wpc="http://schemas.microsoft.com/office/word/2010/wordprocessingCanvas" xmlns:cx="http://schemas.microsoft.com/office/drawing/2014/chartex" xmlns:cx1="http://schemas.microsoft.com/office/drawing/2015/9/8/chartex" xmlns:cx2="http://schemas.microsoft.com/office/drawing/2015/10/21/chartex" xmlns:cx3="http://schemas.microsoft.com/office/drawing/2016/5/9/chartex" xmlns:cx4="http://schemas.microsoft.com/office/drawing/2016/5/10/chartex" xmlns:cx5="http://schemas.microsoft.com/office/drawing/2016/5/11/chartex" xmlns:cx6="http://schemas.microsoft.com/office/drawing/2016/5/12/chartex" xmlns:cx7="http://schemas.microsoft.com/office/drawing/2016/5/13/chartex" xmlns:cx8="http://schemas.microsoft.com/office/drawing/2016/5/14/chartex" xmlns:mc="http://schemas.openxmlformats.org/markup-compatibility/2006" xmlns:aink="http://schemas.microsoft.com/office/drawing/2016/ink" xmlns:am3d="http://schemas.microsoft.com/office/drawing/2017/model3d" xmlns:o="urn:schemas-microsoft-com:office:office" xmlns:oel="http://schemas.microsoft.com/office/2019/extlst" xmlns:r="http://schemas.openxmlformats.org/officeDocument/2006/relationships" xmlns:m="http://schemas.openxmlformats.org/officeDocument/2006/math" xmlns:v="urn:schemas-microsoft-com:vml" xmlns:wp14="http://schemas.microsoft.com/office/word/2010/wordprocessingDrawing" xmlns:wp="http://schemas.openxmlformats.org/drawingml/2006/wordprocessingDrawing" xmlns:w10="urn:schemas-microsoft-com:office:word" xmlns:w="http://schemas.openxmlformats.org/wordprocessingml/2006/main" xmlns:w14="http://schemas.microsoft.com/office/word/2010/wordml" xmlns:w15="http://schemas.microsoft.com/office/word/2012/wordml" xmlns:w16cex="http://schemas.microsoft.com/office/word/2018/wordml/cex" xmlns:w16cid="http://schemas.microsoft.com/office/word/2016/wordml/cid" xmlns:w16="http://schemas.microsoft.com/office/word/2018/wordml" xmlns:w16du="http://schemas.microsoft.com/office/word/2023/wordml/word16du" xmlns:w16sdtdh="http://schemas.microsoft.com/office/word/2020/wordml/sdtdatahash" xmlns:w16sdtfl="http://schemas.microsoft.com/office/word/2024/wordml/sdtformatlock" xmlns:w16se="http://schemas.microsoft.com/office/word/2015/wordml/symex" xmlns:wpg="http://schemas.microsoft.com/office/word/2010/wordprocessingGroup" xmlns:wpi="http://schemas.microsoft.com/office/word/2010/wordprocessingInk" xmlns:wne="http://schemas.microsoft.com/office/word/2006/wordml" xmlns:wps="http://schemas.microsoft.com/office/word/2010/wordprocessingShape" mc:Ignorable="w14 w15 w16se w16cid w16 w16cex w16sdtdh w16sdtfl w16du wp14">
   <w:body>
     <w:p>
       <w:r>
@@ -226,7 +226,7 @@
           </mc:Choice>
           <mc:Fallback>
             <w:pict>
-              <v:group w14:anchorId="2D7FCADB" id="Grupo 47" o:spid="_x0000_s1026" style="position:absolute;margin-left:-34.3pt;margin-top:2.65pt;width:518.15pt;height:117.05pt;z-index:251659264;mso-position-horizontal-relative:margin;mso-width-relative:margin" coordsize="59034,14868" o:gfxdata="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">
+              <v:group w14:anchorId="2D7FCADB" id="Grupo 47" o:spid="_x0000_s1026" style="position:absolute;margin-left:-34.3pt;margin-top:2.65pt;width:518.15pt;height:117.05pt;z-index:251659264;mso-position-horizontal-relative:margin;mso-width-relative:margin" coordsize="59034,14868" o:gfxdata="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">
                 <v:shapetype id="_x0000_t202" coordsize="21600,21600" o:spt="202" path="m,l,21600r21600,l21600,xe">
                   <v:stroke joinstyle="miter"/>
                   <v:path gradientshapeok="t" o:connecttype="rect"/>
@@ -338,8 +338,6 @@
                           </w:rPr>
                           <w:t>Capstone</w:t>
                         </w:r>
-                        <w:bookmarkStart w:id="1" w:name="_GoBack"/>
-                        <w:bookmarkEnd w:id="1"/>
                       </w:p>
                     </w:txbxContent>
                   </v:textbox>
@@ -562,7 +560,7 @@
               <w:rPr>
                 <w:b/>
               </w:rPr>
-              <w:t>Sebastián Nicolas Medina Barrientos</w:t>
+              <w:t xml:space="preserve">Luis Troncoso Marin </w:t>
             </w:r>
           </w:p>
         </w:tc>
@@ -607,7 +605,13 @@
               <w:rPr>
                 <w:b/>
               </w:rPr>
-              <w:t>21.135.789-4</w:t>
+              <w:t>21.1</w:t>
+            </w:r>
+            <w:r>
+              <w:rPr>
+                <w:b/>
+              </w:rPr>
+              <w:t>53.005-7</w:t>
             </w:r>
           </w:p>
         </w:tc>
@@ -1373,7 +1377,55 @@
                 <w:szCs w:val="20"/>
                 <w:lang w:eastAsia="es-CL"/>
               </w:rPr>
-              <w:t xml:space="preserve">Lo escogí debido a la importancia del área automotriz a dia de hoy, la relevancia para el campo laboral de mi carrera es el desarrollo y análisis de la misma en la cual permite gestionar un mejor manejo de datos y clientes dentro de la misma situación. </w:t>
+              <w:t xml:space="preserve">Lo escogí debido a la importancia del área automotriz a </w:t>
+            </w:r>
+            <w:proofErr w:type="spellStart"/>
+            <w:r>
+              <w:rPr>
+                <w:rFonts w:ascii="Calibri" w:hAnsi="Calibri" w:cs="Arial"/>
+                <w:i/>
+                <w:color w:val="548DD4"/>
+                <w:sz w:val="20"/>
+                <w:szCs w:val="20"/>
+                <w:lang w:eastAsia="es-CL"/>
+              </w:rPr>
+              <w:t>dia</w:t>
+            </w:r>
+            <w:proofErr w:type="spellEnd"/>
+            <w:r>
+              <w:rPr>
+                <w:rFonts w:ascii="Calibri" w:hAnsi="Calibri" w:cs="Arial"/>
+                <w:i/>
+                <w:color w:val="548DD4"/>
+                <w:sz w:val="20"/>
+                <w:szCs w:val="20"/>
+                <w:lang w:eastAsia="es-CL"/>
+              </w:rPr>
+              <w:t xml:space="preserve"> de hoy, la relevancia para el campo laboral de mi carrera es el desarrollo y análisis de </w:t>
+            </w:r>
+            <w:proofErr w:type="gramStart"/>
+            <w:r>
+              <w:rPr>
+                <w:rFonts w:ascii="Calibri" w:hAnsi="Calibri" w:cs="Arial"/>
+                <w:i/>
+                <w:color w:val="548DD4"/>
+                <w:sz w:val="20"/>
+                <w:szCs w:val="20"/>
+                <w:lang w:eastAsia="es-CL"/>
+              </w:rPr>
+              <w:t>la misma</w:t>
+            </w:r>
+            <w:proofErr w:type="gramEnd"/>
+            <w:r>
+              <w:rPr>
+                <w:rFonts w:ascii="Calibri" w:hAnsi="Calibri" w:cs="Arial"/>
+                <w:i/>
+                <w:color w:val="548DD4"/>
+                <w:sz w:val="20"/>
+                <w:szCs w:val="20"/>
+                <w:lang w:eastAsia="es-CL"/>
+              </w:rPr>
+              <w:t xml:space="preserve"> en la cual permite gestionar un mejor manejo de datos y clientes dentro de la misma situación. </w:t>
             </w:r>
           </w:p>
           <w:p>
@@ -1694,7 +1746,33 @@
                 <w:szCs w:val="20"/>
                 <w:lang w:eastAsia="es-CL"/>
               </w:rPr>
-              <w:t xml:space="preserve">El aporte de valor simulado me genera a través de usos de KPI y KRI los cuales permiten el análisis de valores en base a planteamientos en el futuro que generan si se realiza trabajos correctos, si no existen perdidas, o si se hace correcto gestionamiento de la empresa </w:t>
+              <w:t xml:space="preserve">El aporte de valor simulado me genera a través de usos de KPI y KRI los cuales permiten el análisis de valores en base a planteamientos en el futuro que generan si se realiza trabajos correctos, si no existen perdidas, o si se hace correcto </w:t>
+            </w:r>
+            <w:proofErr w:type="spellStart"/>
+            <w:r>
+              <w:rPr>
+                <w:rFonts w:ascii="Calibri" w:hAnsi="Calibri" w:cs="Arial"/>
+                <w:i/>
+                <w:iCs/>
+                <w:color w:val="548DD4"/>
+                <w:sz w:val="20"/>
+                <w:szCs w:val="20"/>
+                <w:lang w:eastAsia="es-CL"/>
+              </w:rPr>
+              <w:t>gestionamiento</w:t>
+            </w:r>
+            <w:proofErr w:type="spellEnd"/>
+            <w:r>
+              <w:rPr>
+                <w:rFonts w:ascii="Calibri" w:hAnsi="Calibri" w:cs="Arial"/>
+                <w:i/>
+                <w:iCs/>
+                <w:color w:val="548DD4"/>
+                <w:sz w:val="20"/>
+                <w:szCs w:val="20"/>
+                <w:lang w:eastAsia="es-CL"/>
+              </w:rPr>
+              <w:t xml:space="preserve"> de la empresa </w:t>
             </w:r>
           </w:p>
         </w:tc>
@@ -1860,7 +1938,55 @@
                 <w:szCs w:val="20"/>
                 <w:lang w:eastAsia="es-CL"/>
               </w:rPr>
-              <w:t xml:space="preserve">Mi proyecto se trata en gestionar una pagina web para el servicio Automotriz Fernando Castillo Velasco la cual a través de su gestionamiento permite el agendamiento de mantenimientos, recomendaciones e incluso un análisis a través de </w:t>
+              <w:t xml:space="preserve">Mi proyecto se trata en gestionar una </w:t>
+            </w:r>
+            <w:proofErr w:type="spellStart"/>
+            <w:r>
+              <w:rPr>
+                <w:rFonts w:ascii="Calibri" w:hAnsi="Calibri" w:cs="Arial"/>
+                <w:i/>
+                <w:color w:val="548DD4"/>
+                <w:sz w:val="20"/>
+                <w:szCs w:val="20"/>
+                <w:lang w:eastAsia="es-CL"/>
+              </w:rPr>
+              <w:t>pagina</w:t>
+            </w:r>
+            <w:proofErr w:type="spellEnd"/>
+            <w:r>
+              <w:rPr>
+                <w:rFonts w:ascii="Calibri" w:hAnsi="Calibri" w:cs="Arial"/>
+                <w:i/>
+                <w:color w:val="548DD4"/>
+                <w:sz w:val="20"/>
+                <w:szCs w:val="20"/>
+                <w:lang w:eastAsia="es-CL"/>
+              </w:rPr>
+              <w:t xml:space="preserve"> web para el servicio Automotriz Fernando Castillo Velasco la cual a través de su </w:t>
+            </w:r>
+            <w:proofErr w:type="spellStart"/>
+            <w:r>
+              <w:rPr>
+                <w:rFonts w:ascii="Calibri" w:hAnsi="Calibri" w:cs="Arial"/>
+                <w:i/>
+                <w:color w:val="548DD4"/>
+                <w:sz w:val="20"/>
+                <w:szCs w:val="20"/>
+                <w:lang w:eastAsia="es-CL"/>
+              </w:rPr>
+              <w:t>gestionamiento</w:t>
+            </w:r>
+            <w:proofErr w:type="spellEnd"/>
+            <w:r>
+              <w:rPr>
+                <w:rFonts w:ascii="Calibri" w:hAnsi="Calibri" w:cs="Arial"/>
+                <w:i/>
+                <w:color w:val="548DD4"/>
+                <w:sz w:val="20"/>
+                <w:szCs w:val="20"/>
+                <w:lang w:eastAsia="es-CL"/>
+              </w:rPr>
+              <w:t xml:space="preserve"> permite el agendamiento de mantenimientos, recomendaciones e incluso un análisis a través de </w:t>
             </w:r>
             <w:r>
               <w:rPr>
@@ -1872,7 +1998,31 @@
                 <w:lang w:eastAsia="es-CL"/>
               </w:rPr>
               <w:lastRenderedPageBreak/>
-              <w:t xml:space="preserve">Big data como va y que permite las mejoras correspondientes dentro del mismo sistema, el análisis a través de big data será usado para el manejo de grandes datos los cuales me enfoque en directamente relacionar que sucede dentro del mismo servicio que me enfoca como me afecta dentro del futuro o que puede generar perdidas. </w:t>
+              <w:t xml:space="preserve">Big data como va y que permite las mejoras correspondientes dentro del mismo sistema, el análisis a través de </w:t>
+            </w:r>
+            <w:proofErr w:type="spellStart"/>
+            <w:r>
+              <w:rPr>
+                <w:rFonts w:ascii="Calibri" w:hAnsi="Calibri" w:cs="Arial"/>
+                <w:i/>
+                <w:color w:val="548DD4"/>
+                <w:sz w:val="20"/>
+                <w:szCs w:val="20"/>
+                <w:lang w:eastAsia="es-CL"/>
+              </w:rPr>
+              <w:t>big</w:t>
+            </w:r>
+            <w:proofErr w:type="spellEnd"/>
+            <w:r>
+              <w:rPr>
+                <w:rFonts w:ascii="Calibri" w:hAnsi="Calibri" w:cs="Arial"/>
+                <w:i/>
+                <w:color w:val="548DD4"/>
+                <w:sz w:val="20"/>
+                <w:szCs w:val="20"/>
+                <w:lang w:eastAsia="es-CL"/>
+              </w:rPr>
+              <w:t xml:space="preserve"> data será usado para el manejo de grandes datos los cuales me enfoque en directamente relacionar que sucede dentro del mismo servicio que me enfoca como me afecta dentro del futuro o que puede generar perdidas. </w:t>
             </w:r>
             <w:r>
               <w:rPr>
@@ -2037,7 +2187,31 @@
                 <w:szCs w:val="20"/>
                 <w:lang w:eastAsia="es-CL"/>
               </w:rPr>
-              <w:t>Se relaciona en base a la área web junto a big data, las competencias de perfil de egreso serian el área de inteligencia de negocios como la programación de software correspondiente</w:t>
+              <w:t xml:space="preserve">Se relaciona en base a la área web junto a </w:t>
+            </w:r>
+            <w:proofErr w:type="spellStart"/>
+            <w:r>
+              <w:rPr>
+                <w:rFonts w:ascii="Calibri" w:hAnsi="Calibri" w:cs="Arial"/>
+                <w:i/>
+                <w:color w:val="548DD4"/>
+                <w:sz w:val="20"/>
+                <w:szCs w:val="20"/>
+                <w:lang w:eastAsia="es-CL"/>
+              </w:rPr>
+              <w:t>big</w:t>
+            </w:r>
+            <w:proofErr w:type="spellEnd"/>
+            <w:r>
+              <w:rPr>
+                <w:rFonts w:ascii="Calibri" w:hAnsi="Calibri" w:cs="Arial"/>
+                <w:i/>
+                <w:color w:val="548DD4"/>
+                <w:sz w:val="20"/>
+                <w:szCs w:val="20"/>
+                <w:lang w:eastAsia="es-CL"/>
+              </w:rPr>
+              <w:t xml:space="preserve"> data, las competencias de perfil de egreso serian el área de inteligencia de negocios como la programación de software correspondiente</w:t>
             </w:r>
             <w:r>
               <w:rPr>
@@ -2118,7 +2292,145 @@
                   <w14:round/>
                 </w14:textOutline>
               </w:rPr>
-              <w:t>El proyecto se relaciona a el perfil de egreso de la carrera ya que el uso de tecnologías tales como HTML, CSS, Js mas Google cloud para el manejo de grandes cantidades de datos y realizar un análisis exhaustivo de los datos y gestionar las mejores respuestas frente a la solución.</w:t>
+              <w:t xml:space="preserve">El proyecto se relaciona a el perfil de egreso de la carrera ya que el uso de tecnologías tales como HTML, CSS, </w:t>
+            </w:r>
+            <w:proofErr w:type="spellStart"/>
+            <w:r>
+              <w:rPr>
+                <w:rFonts w:ascii="Calibri" w:hAnsi="Calibri" w:cs="Arial"/>
+                <w:i/>
+                <w:color w:val="000000" w:themeColor="text1"/>
+                <w:sz w:val="20"/>
+                <w:szCs w:val="20"/>
+                <w:highlight w:val="yellow"/>
+                <w:lang w:eastAsia="es-CL"/>
+                <w14:shadow w14:blurRad="38100" w14:dist="19050" w14:dir="2700000" w14:sx="100000" w14:sy="100000" w14:kx="0" w14:ky="0" w14:algn="tl">
+                  <w14:schemeClr w14:val="dk1">
+                    <w14:alpha w14:val="60000"/>
+                  </w14:schemeClr>
+                </w14:shadow>
+                <w14:textOutline w14:w="0" w14:cap="flat" w14:cmpd="sng" w14:algn="ctr">
+                  <w14:noFill/>
+                  <w14:prstDash w14:val="solid"/>
+                  <w14:round/>
+                </w14:textOutline>
+              </w:rPr>
+              <w:t>Js</w:t>
+            </w:r>
+            <w:proofErr w:type="spellEnd"/>
+            <w:r>
+              <w:rPr>
+                <w:rFonts w:ascii="Calibri" w:hAnsi="Calibri" w:cs="Arial"/>
+                <w:i/>
+                <w:color w:val="000000" w:themeColor="text1"/>
+                <w:sz w:val="20"/>
+                <w:szCs w:val="20"/>
+                <w:highlight w:val="yellow"/>
+                <w:lang w:eastAsia="es-CL"/>
+                <w14:shadow w14:blurRad="38100" w14:dist="19050" w14:dir="2700000" w14:sx="100000" w14:sy="100000" w14:kx="0" w14:ky="0" w14:algn="tl">
+                  <w14:schemeClr w14:val="dk1">
+                    <w14:alpha w14:val="60000"/>
+                  </w14:schemeClr>
+                </w14:shadow>
+                <w14:textOutline w14:w="0" w14:cap="flat" w14:cmpd="sng" w14:algn="ctr">
+                  <w14:noFill/>
+                  <w14:prstDash w14:val="solid"/>
+                  <w14:round/>
+                </w14:textOutline>
+              </w:rPr>
+              <w:t xml:space="preserve"> </w:t>
+            </w:r>
+            <w:proofErr w:type="spellStart"/>
+            <w:r>
+              <w:rPr>
+                <w:rFonts w:ascii="Calibri" w:hAnsi="Calibri" w:cs="Arial"/>
+                <w:i/>
+                <w:color w:val="000000" w:themeColor="text1"/>
+                <w:sz w:val="20"/>
+                <w:szCs w:val="20"/>
+                <w:highlight w:val="yellow"/>
+                <w:lang w:eastAsia="es-CL"/>
+                <w14:shadow w14:blurRad="38100" w14:dist="19050" w14:dir="2700000" w14:sx="100000" w14:sy="100000" w14:kx="0" w14:ky="0" w14:algn="tl">
+                  <w14:schemeClr w14:val="dk1">
+                    <w14:alpha w14:val="60000"/>
+                  </w14:schemeClr>
+                </w14:shadow>
+                <w14:textOutline w14:w="0" w14:cap="flat" w14:cmpd="sng" w14:algn="ctr">
+                  <w14:noFill/>
+                  <w14:prstDash w14:val="solid"/>
+                  <w14:round/>
+                </w14:textOutline>
+              </w:rPr>
+              <w:t>mas</w:t>
+            </w:r>
+            <w:proofErr w:type="spellEnd"/>
+            <w:r>
+              <w:rPr>
+                <w:rFonts w:ascii="Calibri" w:hAnsi="Calibri" w:cs="Arial"/>
+                <w:i/>
+                <w:color w:val="000000" w:themeColor="text1"/>
+                <w:sz w:val="20"/>
+                <w:szCs w:val="20"/>
+                <w:highlight w:val="yellow"/>
+                <w:lang w:eastAsia="es-CL"/>
+                <w14:shadow w14:blurRad="38100" w14:dist="19050" w14:dir="2700000" w14:sx="100000" w14:sy="100000" w14:kx="0" w14:ky="0" w14:algn="tl">
+                  <w14:schemeClr w14:val="dk1">
+                    <w14:alpha w14:val="60000"/>
+                  </w14:schemeClr>
+                </w14:shadow>
+                <w14:textOutline w14:w="0" w14:cap="flat" w14:cmpd="sng" w14:algn="ctr">
+                  <w14:noFill/>
+                  <w14:prstDash w14:val="solid"/>
+                  <w14:round/>
+                </w14:textOutline>
+              </w:rPr>
+              <w:t xml:space="preserve"> Google </w:t>
+            </w:r>
+            <w:proofErr w:type="spellStart"/>
+            <w:r>
+              <w:rPr>
+                <w:rFonts w:ascii="Calibri" w:hAnsi="Calibri" w:cs="Arial"/>
+                <w:i/>
+                <w:color w:val="000000" w:themeColor="text1"/>
+                <w:sz w:val="20"/>
+                <w:szCs w:val="20"/>
+                <w:highlight w:val="yellow"/>
+                <w:lang w:eastAsia="es-CL"/>
+                <w14:shadow w14:blurRad="38100" w14:dist="19050" w14:dir="2700000" w14:sx="100000" w14:sy="100000" w14:kx="0" w14:ky="0" w14:algn="tl">
+                  <w14:schemeClr w14:val="dk1">
+                    <w14:alpha w14:val="60000"/>
+                  </w14:schemeClr>
+                </w14:shadow>
+                <w14:textOutline w14:w="0" w14:cap="flat" w14:cmpd="sng" w14:algn="ctr">
+                  <w14:noFill/>
+                  <w14:prstDash w14:val="solid"/>
+                  <w14:round/>
+                </w14:textOutline>
+              </w:rPr>
+              <w:t>cloud</w:t>
+            </w:r>
+            <w:proofErr w:type="spellEnd"/>
+            <w:r>
+              <w:rPr>
+                <w:rFonts w:ascii="Calibri" w:hAnsi="Calibri" w:cs="Arial"/>
+                <w:i/>
+                <w:color w:val="000000" w:themeColor="text1"/>
+                <w:sz w:val="20"/>
+                <w:szCs w:val="20"/>
+                <w:highlight w:val="yellow"/>
+                <w:lang w:eastAsia="es-CL"/>
+                <w14:shadow w14:blurRad="38100" w14:dist="19050" w14:dir="2700000" w14:sx="100000" w14:sy="100000" w14:kx="0" w14:ky="0" w14:algn="tl">
+                  <w14:schemeClr w14:val="dk1">
+                    <w14:alpha w14:val="60000"/>
+                  </w14:schemeClr>
+                </w14:shadow>
+                <w14:textOutline w14:w="0" w14:cap="flat" w14:cmpd="sng" w14:algn="ctr">
+                  <w14:noFill/>
+                  <w14:prstDash w14:val="solid"/>
+                  <w14:round/>
+                </w14:textOutline>
+              </w:rPr>
+              <w:t xml:space="preserve"> para el manejo de grandes cantidades de datos y realizar un análisis exhaustivo de los datos y gestionar las mejores respuestas frente a la solución.</w:t>
             </w:r>
           </w:p>
         </w:tc>
@@ -2915,7 +3227,31 @@
                 <w:szCs w:val="20"/>
                 <w:lang w:eastAsia="es-CL"/>
               </w:rPr>
-              <w:t>Dificultad seria la entrega de los datos desde la misma empresa y la manera de mejorar o solucionar seria un intermediario el cual permita que entreguen datos necesarios para el proyecto.</w:t>
+              <w:t xml:space="preserve">Dificultad seria la entrega de los datos desde la misma empresa y la manera de mejorar o solucionar </w:t>
+            </w:r>
+            <w:proofErr w:type="spellStart"/>
+            <w:r>
+              <w:rPr>
+                <w:rFonts w:ascii="Calibri" w:hAnsi="Calibri" w:cs="Arial"/>
+                <w:i/>
+                <w:color w:val="548DD4"/>
+                <w:sz w:val="20"/>
+                <w:szCs w:val="20"/>
+                <w:lang w:eastAsia="es-CL"/>
+              </w:rPr>
+              <w:t>seria</w:t>
+            </w:r>
+            <w:proofErr w:type="spellEnd"/>
+            <w:r>
+              <w:rPr>
+                <w:rFonts w:ascii="Calibri" w:hAnsi="Calibri" w:cs="Arial"/>
+                <w:i/>
+                <w:color w:val="548DD4"/>
+                <w:sz w:val="20"/>
+                <w:szCs w:val="20"/>
+                <w:lang w:eastAsia="es-CL"/>
+              </w:rPr>
+              <w:t xml:space="preserve"> un intermediario el cual permita que entreguen datos necesarios para el proyecto.</w:t>
             </w:r>
           </w:p>
         </w:tc>
@@ -4825,7 +5161,23 @@
                 <w:rFonts w:ascii="Calibri" w:hAnsi="Calibri"/>
                 <w:color w:val="1F3864" w:themeColor="accent1" w:themeShade="80"/>
               </w:rPr>
-              <w:t>efine la planificación de tu Proyecto APT de acuerdo a lo requerido</w:t>
+              <w:t xml:space="preserve">efine la planificación de tu Proyecto APT </w:t>
+            </w:r>
+            <w:proofErr w:type="gramStart"/>
+            <w:r>
+              <w:rPr>
+                <w:rFonts w:ascii="Calibri" w:hAnsi="Calibri"/>
+                <w:color w:val="1F3864" w:themeColor="accent1" w:themeShade="80"/>
+              </w:rPr>
+              <w:t>de acuerdo a</w:t>
+            </w:r>
+            <w:proofErr w:type="gramEnd"/>
+            <w:r>
+              <w:rPr>
+                <w:rFonts w:ascii="Calibri" w:hAnsi="Calibri"/>
+                <w:color w:val="1F3864" w:themeColor="accent1" w:themeShade="80"/>
+              </w:rPr>
+              <w:t xml:space="preserve"> lo requerido</w:t>
             </w:r>
             <w:r>
               <w:rPr>
@@ -4963,14 +5315,30 @@
                 <w:rFonts w:ascii="Calibri" w:hAnsi="Calibri"/>
                 <w:color w:val="1F3864" w:themeColor="accent1" w:themeShade="80"/>
               </w:rPr>
-              <w:t xml:space="preserve">Nombre de </w:t>
-            </w:r>
-            <w:r>
-              <w:rPr>
-                <w:rFonts w:ascii="Calibri" w:hAnsi="Calibri"/>
-                <w:color w:val="1F3864" w:themeColor="accent1" w:themeShade="80"/>
-              </w:rPr>
-              <w:t xml:space="preserve"> Actividades/Tareas</w:t>
+              <w:t xml:space="preserve">Nombre </w:t>
+            </w:r>
+            <w:proofErr w:type="gramStart"/>
+            <w:r>
+              <w:rPr>
+                <w:rFonts w:ascii="Calibri" w:hAnsi="Calibri"/>
+                <w:color w:val="1F3864" w:themeColor="accent1" w:themeShade="80"/>
+              </w:rPr>
+              <w:t xml:space="preserve">de </w:t>
+            </w:r>
+            <w:r>
+              <w:rPr>
+                <w:rFonts w:ascii="Calibri" w:hAnsi="Calibri"/>
+                <w:color w:val="1F3864" w:themeColor="accent1" w:themeShade="80"/>
+              </w:rPr>
+              <w:t xml:space="preserve"> Actividades</w:t>
+            </w:r>
+            <w:proofErr w:type="gramEnd"/>
+            <w:r>
+              <w:rPr>
+                <w:rFonts w:ascii="Calibri" w:hAnsi="Calibri"/>
+                <w:color w:val="1F3864" w:themeColor="accent1" w:themeShade="80"/>
+              </w:rPr>
+              <w:t>/Tareas</w:t>
             </w:r>
           </w:p>
         </w:tc>
@@ -7578,7 +7946,7 @@
 </file>
 
 <file path=word/endnotes.xml><?xml version="1.0" encoding="utf-8"?>
-<w:endnotes xmlns:wpc="http://schemas.microsoft.com/office/word/2010/wordprocessingCanvas" xmlns:cx="http://schemas.microsoft.com/office/drawing/2014/chartex" xmlns:cx1="http://schemas.microsoft.com/office/drawing/2015/9/8/chartex" xmlns:cx2="http://schemas.microsoft.com/office/drawing/2015/10/21/chartex" xmlns:cx3="http://schemas.microsoft.com/office/drawing/2016/5/9/chartex" xmlns:cx4="http://schemas.microsoft.com/office/drawing/2016/5/10/chartex" xmlns:cx5="http://schemas.microsoft.com/office/drawing/2016/5/11/chartex" xmlns:cx6="http://schemas.microsoft.com/office/drawing/2016/5/12/chartex" xmlns:cx7="http://schemas.microsoft.com/office/drawing/2016/5/13/chartex" xmlns:cx8="http://schemas.microsoft.com/office/drawing/2016/5/14/chartex" xmlns:mc="http://schemas.openxmlformats.org/markup-compatibility/2006" xmlns:aink="http://schemas.microsoft.com/office/drawing/2016/ink" xmlns:am3d="http://schemas.microsoft.com/office/drawing/2017/model3d" xmlns:o="urn:schemas-microsoft-com:office:office" xmlns:r="http://schemas.openxmlformats.org/officeDocument/2006/relationships" xmlns:m="http://schemas.openxmlformats.org/officeDocument/2006/math" xmlns:v="urn:schemas-microsoft-com:vml" xmlns:wp14="http://schemas.microsoft.com/office/word/2010/wordprocessingDrawing" xmlns:wp="http://schemas.openxmlformats.org/drawingml/2006/wordprocessingDrawing" xmlns:w10="urn:schemas-microsoft-com:office:word" xmlns:w="http://schemas.openxmlformats.org/wordprocessingml/2006/main" xmlns:w14="http://schemas.microsoft.com/office/word/2010/wordml" xmlns:w15="http://schemas.microsoft.com/office/word/2012/wordml" xmlns:w16cex="http://schemas.microsoft.com/office/word/2018/wordml/cex" xmlns:w16cid="http://schemas.microsoft.com/office/word/2016/wordml/cid" xmlns:w16="http://schemas.microsoft.com/office/word/2018/wordml" xmlns:w16sdtdh="http://schemas.microsoft.com/office/word/2020/wordml/sdtdatahash" xmlns:w16se="http://schemas.microsoft.com/office/word/2015/wordml/symex" xmlns:wpg="http://schemas.microsoft.com/office/word/2010/wordprocessingGroup" xmlns:wpi="http://schemas.microsoft.com/office/word/2010/wordprocessingInk" xmlns:wne="http://schemas.microsoft.com/office/word/2006/wordml" xmlns:wps="http://schemas.microsoft.com/office/word/2010/wordprocessingShape" mc:Ignorable="w14 w15 w16se w16cid w16 w16cex w16sdtdh wp14">
+<w:endnotes xmlns:wpc="http://schemas.microsoft.com/office/word/2010/wordprocessingCanvas" xmlns:cx="http://schemas.microsoft.com/office/drawing/2014/chartex" xmlns:cx1="http://schemas.microsoft.com/office/drawing/2015/9/8/chartex" xmlns:cx2="http://schemas.microsoft.com/office/drawing/2015/10/21/chartex" xmlns:cx3="http://schemas.microsoft.com/office/drawing/2016/5/9/chartex" xmlns:cx4="http://schemas.microsoft.com/office/drawing/2016/5/10/chartex" xmlns:cx5="http://schemas.microsoft.com/office/drawing/2016/5/11/chartex" xmlns:cx6="http://schemas.microsoft.com/office/drawing/2016/5/12/chartex" xmlns:cx7="http://schemas.microsoft.com/office/drawing/2016/5/13/chartex" xmlns:cx8="http://schemas.microsoft.com/office/drawing/2016/5/14/chartex" xmlns:mc="http://schemas.openxmlformats.org/markup-compatibility/2006" xmlns:aink="http://schemas.microsoft.com/office/drawing/2016/ink" xmlns:am3d="http://schemas.microsoft.com/office/drawing/2017/model3d" xmlns:o="urn:schemas-microsoft-com:office:office" xmlns:oel="http://schemas.microsoft.com/office/2019/extlst" xmlns:r="http://schemas.openxmlformats.org/officeDocument/2006/relationships" xmlns:m="http://schemas.openxmlformats.org/officeDocument/2006/math" xmlns:v="urn:schemas-microsoft-com:vml" xmlns:wp14="http://schemas.microsoft.com/office/word/2010/wordprocessingDrawing" xmlns:wp="http://schemas.openxmlformats.org/drawingml/2006/wordprocessingDrawing" xmlns:w10="urn:schemas-microsoft-com:office:word" xmlns:w="http://schemas.openxmlformats.org/wordprocessingml/2006/main" xmlns:w14="http://schemas.microsoft.com/office/word/2010/wordml" xmlns:w15="http://schemas.microsoft.com/office/word/2012/wordml" xmlns:w16cex="http://schemas.microsoft.com/office/word/2018/wordml/cex" xmlns:w16cid="http://schemas.microsoft.com/office/word/2016/wordml/cid" xmlns:w16="http://schemas.microsoft.com/office/word/2018/wordml" xmlns:w16du="http://schemas.microsoft.com/office/word/2023/wordml/word16du" xmlns:w16sdtdh="http://schemas.microsoft.com/office/word/2020/wordml/sdtdatahash" xmlns:w16sdtfl="http://schemas.microsoft.com/office/word/2024/wordml/sdtformatlock" xmlns:w16se="http://schemas.microsoft.com/office/word/2015/wordml/symex" xmlns:wpg="http://schemas.microsoft.com/office/word/2010/wordprocessingGroup" xmlns:wpi="http://schemas.microsoft.com/office/word/2010/wordprocessingInk" xmlns:wne="http://schemas.microsoft.com/office/word/2006/wordml" xmlns:wps="http://schemas.microsoft.com/office/word/2010/wordprocessingShape" mc:Ignorable="w14 w15 w16se w16cid w16 w16cex w16sdtdh w16sdtfl w16du wp14">
   <w:endnote w:type="separator" w:id="-1">
     <w:p>
       <w:pPr>
@@ -7603,7 +7971,7 @@
 </file>
 
 <file path=word/footnotes.xml><?xml version="1.0" encoding="utf-8"?>
-<w:footnotes xmlns:wpc="http://schemas.microsoft.com/office/word/2010/wordprocessingCanvas" xmlns:cx="http://schemas.microsoft.com/office/drawing/2014/chartex" xmlns:cx1="http://schemas.microsoft.com/office/drawing/2015/9/8/chartex" xmlns:cx2="http://schemas.microsoft.com/office/drawing/2015/10/21/chartex" xmlns:cx3="http://schemas.microsoft.com/office/drawing/2016/5/9/chartex" xmlns:cx4="http://schemas.microsoft.com/office/drawing/2016/5/10/chartex" xmlns:cx5="http://schemas.microsoft.com/office/drawing/2016/5/11/chartex" xmlns:cx6="http://schemas.microsoft.com/office/drawing/2016/5/12/chartex" xmlns:cx7="http://schemas.microsoft.com/office/drawing/2016/5/13/chartex" xmlns:cx8="http://schemas.microsoft.com/office/drawing/2016/5/14/chartex" xmlns:mc="http://schemas.openxmlformats.org/markup-compatibility/2006" xmlns:aink="http://schemas.microsoft.com/office/drawing/2016/ink" xmlns:am3d="http://schemas.microsoft.com/office/drawing/2017/model3d" xmlns:o="urn:schemas-microsoft-com:office:office" xmlns:r="http://schemas.openxmlformats.org/officeDocument/2006/relationships" xmlns:m="http://schemas.openxmlformats.org/officeDocument/2006/math" xmlns:v="urn:schemas-microsoft-com:vml" xmlns:wp14="http://schemas.microsoft.com/office/word/2010/wordprocessingDrawing" xmlns:wp="http://schemas.openxmlformats.org/drawingml/2006/wordprocessingDrawing" xmlns:w10="urn:schemas-microsoft-com:office:word" xmlns:w="http://schemas.openxmlformats.org/wordprocessingml/2006/main" xmlns:w14="http://schemas.microsoft.com/office/word/2010/wordml" xmlns:w15="http://schemas.microsoft.com/office/word/2012/wordml" xmlns:w16cex="http://schemas.microsoft.com/office/word/2018/wordml/cex" xmlns:w16cid="http://schemas.microsoft.com/office/word/2016/wordml/cid" xmlns:w16="http://schemas.microsoft.com/office/word/2018/wordml" xmlns:w16sdtdh="http://schemas.microsoft.com/office/word/2020/wordml/sdtdatahash" xmlns:w16se="http://schemas.microsoft.com/office/word/2015/wordml/symex" xmlns:wpg="http://schemas.microsoft.com/office/word/2010/wordprocessingGroup" xmlns:wpi="http://schemas.microsoft.com/office/word/2010/wordprocessingInk" xmlns:wne="http://schemas.microsoft.com/office/word/2006/wordml" xmlns:wps="http://schemas.microsoft.com/office/word/2010/wordprocessingShape" mc:Ignorable="w14 w15 w16se w16cid w16 w16cex w16sdtdh wp14">
+<w:footnotes xmlns:wpc="http://schemas.microsoft.com/office/word/2010/wordprocessingCanvas" xmlns:cx="http://schemas.microsoft.com/office/drawing/2014/chartex" xmlns:cx1="http://schemas.microsoft.com/office/drawing/2015/9/8/chartex" xmlns:cx2="http://schemas.microsoft.com/office/drawing/2015/10/21/chartex" xmlns:cx3="http://schemas.microsoft.com/office/drawing/2016/5/9/chartex" xmlns:cx4="http://schemas.microsoft.com/office/drawing/2016/5/10/chartex" xmlns:cx5="http://schemas.microsoft.com/office/drawing/2016/5/11/chartex" xmlns:cx6="http://schemas.microsoft.com/office/drawing/2016/5/12/chartex" xmlns:cx7="http://schemas.microsoft.com/office/drawing/2016/5/13/chartex" xmlns:cx8="http://schemas.microsoft.com/office/drawing/2016/5/14/chartex" xmlns:mc="http://schemas.openxmlformats.org/markup-compatibility/2006" xmlns:aink="http://schemas.microsoft.com/office/drawing/2016/ink" xmlns:am3d="http://schemas.microsoft.com/office/drawing/2017/model3d" xmlns:o="urn:schemas-microsoft-com:office:office" xmlns:oel="http://schemas.microsoft.com/office/2019/extlst" xmlns:r="http://schemas.openxmlformats.org/officeDocument/2006/relationships" xmlns:m="http://schemas.openxmlformats.org/officeDocument/2006/math" xmlns:v="urn:schemas-microsoft-com:vml" xmlns:wp14="http://schemas.microsoft.com/office/word/2010/wordprocessingDrawing" xmlns:wp="http://schemas.openxmlformats.org/drawingml/2006/wordprocessingDrawing" xmlns:w10="urn:schemas-microsoft-com:office:word" xmlns:w="http://schemas.openxmlformats.org/wordprocessingml/2006/main" xmlns:w14="http://schemas.microsoft.com/office/word/2010/wordml" xmlns:w15="http://schemas.microsoft.com/office/word/2012/wordml" xmlns:w16cex="http://schemas.microsoft.com/office/word/2018/wordml/cex" xmlns:w16cid="http://schemas.microsoft.com/office/word/2016/wordml/cid" xmlns:w16="http://schemas.microsoft.com/office/word/2018/wordml" xmlns:w16du="http://schemas.microsoft.com/office/word/2023/wordml/word16du" xmlns:w16sdtdh="http://schemas.microsoft.com/office/word/2020/wordml/sdtdatahash" xmlns:w16sdtfl="http://schemas.microsoft.com/office/word/2024/wordml/sdtformatlock" xmlns:w16se="http://schemas.microsoft.com/office/word/2015/wordml/symex" xmlns:wpg="http://schemas.microsoft.com/office/word/2010/wordprocessingGroup" xmlns:wpi="http://schemas.microsoft.com/office/word/2010/wordprocessingInk" xmlns:wne="http://schemas.microsoft.com/office/word/2006/wordml" xmlns:wps="http://schemas.microsoft.com/office/word/2010/wordprocessingShape" mc:Ignorable="w14 w15 w16se w16cid w16 w16cex w16sdtdh w16sdtfl w16du wp14">
   <w:footnote w:type="separator" w:id="-1">
     <w:p>
       <w:pPr>
@@ -7683,7 +8051,7 @@
 </file>
 
 <file path=word/header1.xml><?xml version="1.0" encoding="utf-8"?>
-<w:hdr xmlns:wpc="http://schemas.microsoft.com/office/word/2010/wordprocessingCanvas" xmlns:cx="http://schemas.microsoft.com/office/drawing/2014/chartex" xmlns:cx1="http://schemas.microsoft.com/office/drawing/2015/9/8/chartex" xmlns:cx2="http://schemas.microsoft.com/office/drawing/2015/10/21/chartex" xmlns:cx3="http://schemas.microsoft.com/office/drawing/2016/5/9/chartex" xmlns:cx4="http://schemas.microsoft.com/office/drawing/2016/5/10/chartex" xmlns:cx5="http://schemas.microsoft.com/office/drawing/2016/5/11/chartex" xmlns:cx6="http://schemas.microsoft.com/office/drawing/2016/5/12/chartex" xmlns:cx7="http://schemas.microsoft.com/office/drawing/2016/5/13/chartex" xmlns:cx8="http://schemas.microsoft.com/office/drawing/2016/5/14/chartex" xmlns:mc="http://schemas.openxmlformats.org/markup-compatibility/2006" xmlns:aink="http://schemas.microsoft.com/office/drawing/2016/ink" xmlns:am3d="http://schemas.microsoft.com/office/drawing/2017/model3d" xmlns:o="urn:schemas-microsoft-com:office:office" xmlns:r="http://schemas.openxmlformats.org/officeDocument/2006/relationships" xmlns:m="http://schemas.openxmlformats.org/officeDocument/2006/math" xmlns:v="urn:schemas-microsoft-com:vml" xmlns:wp14="http://schemas.microsoft.com/office/word/2010/wordprocessingDrawing" xmlns:wp="http://schemas.openxmlformats.org/drawingml/2006/wordprocessingDrawing" xmlns:w10="urn:schemas-microsoft-com:office:word" xmlns:w="http://schemas.openxmlformats.org/wordprocessingml/2006/main" xmlns:w14="http://schemas.microsoft.com/office/word/2010/wordml" xmlns:w15="http://schemas.microsoft.com/office/word/2012/wordml" xmlns:w16cex="http://schemas.microsoft.com/office/word/2018/wordml/cex" xmlns:w16cid="http://schemas.microsoft.com/office/word/2016/wordml/cid" xmlns:w16="http://schemas.microsoft.com/office/word/2018/wordml" xmlns:w16sdtdh="http://schemas.microsoft.com/office/word/2020/wordml/sdtdatahash" xmlns:w16se="http://schemas.microsoft.com/office/word/2015/wordml/symex" xmlns:wpg="http://schemas.microsoft.com/office/word/2010/wordprocessingGroup" xmlns:wpi="http://schemas.microsoft.com/office/word/2010/wordprocessingInk" xmlns:wne="http://schemas.microsoft.com/office/word/2006/wordml" xmlns:wps="http://schemas.microsoft.com/office/word/2010/wordprocessingShape" mc:Ignorable="w14 w15 w16se w16cid w16 w16cex w16sdtdh wp14">
+<w:hdr xmlns:wpc="http://schemas.microsoft.com/office/word/2010/wordprocessingCanvas" xmlns:cx="http://schemas.microsoft.com/office/drawing/2014/chartex" xmlns:cx1="http://schemas.microsoft.com/office/drawing/2015/9/8/chartex" xmlns:cx2="http://schemas.microsoft.com/office/drawing/2015/10/21/chartex" xmlns:cx3="http://schemas.microsoft.com/office/drawing/2016/5/9/chartex" xmlns:cx4="http://schemas.microsoft.com/office/drawing/2016/5/10/chartex" xmlns:cx5="http://schemas.microsoft.com/office/drawing/2016/5/11/chartex" xmlns:cx6="http://schemas.microsoft.com/office/drawing/2016/5/12/chartex" xmlns:cx7="http://schemas.microsoft.com/office/drawing/2016/5/13/chartex" xmlns:cx8="http://schemas.microsoft.com/office/drawing/2016/5/14/chartex" xmlns:mc="http://schemas.openxmlformats.org/markup-compatibility/2006" xmlns:aink="http://schemas.microsoft.com/office/drawing/2016/ink" xmlns:am3d="http://schemas.microsoft.com/office/drawing/2017/model3d" xmlns:o="urn:schemas-microsoft-com:office:office" xmlns:oel="http://schemas.microsoft.com/office/2019/extlst" xmlns:r="http://schemas.openxmlformats.org/officeDocument/2006/relationships" xmlns:m="http://schemas.openxmlformats.org/officeDocument/2006/math" xmlns:v="urn:schemas-microsoft-com:vml" xmlns:wp14="http://schemas.microsoft.com/office/word/2010/wordprocessingDrawing" xmlns:wp="http://schemas.openxmlformats.org/drawingml/2006/wordprocessingDrawing" xmlns:w10="urn:schemas-microsoft-com:office:word" xmlns:w="http://schemas.openxmlformats.org/wordprocessingml/2006/main" xmlns:w14="http://schemas.microsoft.com/office/word/2010/wordml" xmlns:w15="http://schemas.microsoft.com/office/word/2012/wordml" xmlns:w16cex="http://schemas.microsoft.com/office/word/2018/wordml/cex" xmlns:w16cid="http://schemas.microsoft.com/office/word/2016/wordml/cid" xmlns:w16="http://schemas.microsoft.com/office/word/2018/wordml" xmlns:w16du="http://schemas.microsoft.com/office/word/2023/wordml/word16du" xmlns:w16sdtdh="http://schemas.microsoft.com/office/word/2020/wordml/sdtdatahash" xmlns:w16sdtfl="http://schemas.microsoft.com/office/word/2024/wordml/sdtformatlock" xmlns:w16se="http://schemas.microsoft.com/office/word/2015/wordml/symex" xmlns:wpg="http://schemas.microsoft.com/office/word/2010/wordprocessingGroup" xmlns:wpi="http://schemas.microsoft.com/office/word/2010/wordprocessingInk" xmlns:wne="http://schemas.microsoft.com/office/word/2006/wordml" xmlns:wps="http://schemas.microsoft.com/office/word/2010/wordprocessingShape" mc:Ignorable="w14 w15 w16se w16cid w16 w16cex w16sdtdh w16sdtfl w16du wp14">
   <w:tbl>
     <w:tblPr>
       <w:tblStyle w:val="Tablaconcuadrcula1"/>
@@ -7868,7 +8236,7 @@
 </file>
 
 <file path=word/numbering.xml><?xml version="1.0" encoding="utf-8"?>
-<w:numbering xmlns:wpc="http://schemas.microsoft.com/office/word/2010/wordprocessingCanvas" xmlns:cx="http://schemas.microsoft.com/office/drawing/2014/chartex" xmlns:cx1="http://schemas.microsoft.com/office/drawing/2015/9/8/chartex" xmlns:cx2="http://schemas.microsoft.com/office/drawing/2015/10/21/chartex" xmlns:cx3="http://schemas.microsoft.com/office/drawing/2016/5/9/chartex" xmlns:cx4="http://schemas.microsoft.com/office/drawing/2016/5/10/chartex" xmlns:cx5="http://schemas.microsoft.com/office/drawing/2016/5/11/chartex" xmlns:cx6="http://schemas.microsoft.com/office/drawing/2016/5/12/chartex" xmlns:cx7="http://schemas.microsoft.com/office/drawing/2016/5/13/chartex" xmlns:cx8="http://schemas.microsoft.com/office/drawing/2016/5/14/chartex" xmlns:mc="http://schemas.openxmlformats.org/markup-compatibility/2006" xmlns:aink="http://schemas.microsoft.com/office/drawing/2016/ink" xmlns:am3d="http://schemas.microsoft.com/office/drawing/2017/model3d" xmlns:o="urn:schemas-microsoft-com:office:office" xmlns:r="http://schemas.openxmlformats.org/officeDocument/2006/relationships" xmlns:m="http://schemas.openxmlformats.org/officeDocument/2006/math" xmlns:v="urn:schemas-microsoft-com:vml" xmlns:wp14="http://schemas.microsoft.com/office/word/2010/wordprocessingDrawing" xmlns:wp="http://schemas.openxmlformats.org/drawingml/2006/wordprocessingDrawing" xmlns:w10="urn:schemas-microsoft-com:office:word" xmlns:w="http://schemas.openxmlformats.org/wordprocessingml/2006/main" xmlns:w14="http://schemas.microsoft.com/office/word/2010/wordml" xmlns:w15="http://schemas.microsoft.com/office/word/2012/wordml" xmlns:w16cex="http://schemas.microsoft.com/office/word/2018/wordml/cex" xmlns:w16cid="http://schemas.microsoft.com/office/word/2016/wordml/cid" xmlns:w16="http://schemas.microsoft.com/office/word/2018/wordml" xmlns:w16sdtdh="http://schemas.microsoft.com/office/word/2020/wordml/sdtdatahash" xmlns:w16se="http://schemas.microsoft.com/office/word/2015/wordml/symex" xmlns:wpg="http://schemas.microsoft.com/office/word/2010/wordprocessingGroup" xmlns:wpi="http://schemas.microsoft.com/office/word/2010/wordprocessingInk" xmlns:wne="http://schemas.microsoft.com/office/word/2006/wordml" xmlns:wps="http://schemas.microsoft.com/office/word/2010/wordprocessingShape" mc:Ignorable="w14 w15 w16se w16cid w16 w16cex w16sdtdh wp14">
+<w:numbering xmlns:wpc="http://schemas.microsoft.com/office/word/2010/wordprocessingCanvas" xmlns:cx="http://schemas.microsoft.com/office/drawing/2014/chartex" xmlns:cx1="http://schemas.microsoft.com/office/drawing/2015/9/8/chartex" xmlns:cx2="http://schemas.microsoft.com/office/drawing/2015/10/21/chartex" xmlns:cx3="http://schemas.microsoft.com/office/drawing/2016/5/9/chartex" xmlns:cx4="http://schemas.microsoft.com/office/drawing/2016/5/10/chartex" xmlns:cx5="http://schemas.microsoft.com/office/drawing/2016/5/11/chartex" xmlns:cx6="http://schemas.microsoft.com/office/drawing/2016/5/12/chartex" xmlns:cx7="http://schemas.microsoft.com/office/drawing/2016/5/13/chartex" xmlns:cx8="http://schemas.microsoft.com/office/drawing/2016/5/14/chartex" xmlns:mc="http://schemas.openxmlformats.org/markup-compatibility/2006" xmlns:aink="http://schemas.microsoft.com/office/drawing/2016/ink" xmlns:am3d="http://schemas.microsoft.com/office/drawing/2017/model3d" xmlns:o="urn:schemas-microsoft-com:office:office" xmlns:oel="http://schemas.microsoft.com/office/2019/extlst" xmlns:r="http://schemas.openxmlformats.org/officeDocument/2006/relationships" xmlns:m="http://schemas.openxmlformats.org/officeDocument/2006/math" xmlns:v="urn:schemas-microsoft-com:vml" xmlns:wp14="http://schemas.microsoft.com/office/word/2010/wordprocessingDrawing" xmlns:wp="http://schemas.openxmlformats.org/drawingml/2006/wordprocessingDrawing" xmlns:w10="urn:schemas-microsoft-com:office:word" xmlns:w="http://schemas.openxmlformats.org/wordprocessingml/2006/main" xmlns:w14="http://schemas.microsoft.com/office/word/2010/wordml" xmlns:w15="http://schemas.microsoft.com/office/word/2012/wordml" xmlns:w16cex="http://schemas.microsoft.com/office/word/2018/wordml/cex" xmlns:w16cid="http://schemas.microsoft.com/office/word/2016/wordml/cid" xmlns:w16="http://schemas.microsoft.com/office/word/2018/wordml" xmlns:w16du="http://schemas.microsoft.com/office/word/2023/wordml/word16du" xmlns:w16sdtdh="http://schemas.microsoft.com/office/word/2020/wordml/sdtdatahash" xmlns:w16sdtfl="http://schemas.microsoft.com/office/word/2024/wordml/sdtformatlock" xmlns:w16se="http://schemas.microsoft.com/office/word/2015/wordml/symex" xmlns:wpg="http://schemas.microsoft.com/office/word/2010/wordprocessingGroup" xmlns:wpi="http://schemas.microsoft.com/office/word/2010/wordprocessingInk" xmlns:wne="http://schemas.microsoft.com/office/word/2006/wordml" xmlns:wps="http://schemas.microsoft.com/office/word/2010/wordprocessingShape" mc:Ignorable="w14 w15 w16se w16cid w16 w16cex w16sdtdh w16sdtfl w16du wp14">
   <w:abstractNum w:abstractNumId="0" w15:restartNumberingAfterBreak="0">
     <w:nsid w:val="129E5F86"/>
     <w:multiLevelType w:val="hybridMultilevel"/>
@@ -8257,23 +8625,23 @@
       </w:pPr>
     </w:lvl>
   </w:abstractNum>
-  <w:num w:numId="1">
+  <w:num w:numId="1" w16cid:durableId="2128229776">
     <w:abstractNumId w:val="2"/>
   </w:num>
-  <w:num w:numId="2">
+  <w:num w:numId="2" w16cid:durableId="1626308210">
     <w:abstractNumId w:val="3"/>
   </w:num>
-  <w:num w:numId="3">
+  <w:num w:numId="3" w16cid:durableId="475805363">
     <w:abstractNumId w:val="0"/>
   </w:num>
-  <w:num w:numId="4">
+  <w:num w:numId="4" w16cid:durableId="206797605">
     <w:abstractNumId w:val="1"/>
   </w:num>
 </w:numbering>
 </file>
 
 <file path=word/styles.xml><?xml version="1.0" encoding="utf-8"?>
-<w:styles xmlns:mc="http://schemas.openxmlformats.org/markup-compatibility/2006" xmlns:r="http://schemas.openxmlformats.org/officeDocument/2006/relationships" xmlns:w="http://schemas.openxmlformats.org/wordprocessingml/2006/main" xmlns:w14="http://schemas.microsoft.com/office/word/2010/wordml" xmlns:w15="http://schemas.microsoft.com/office/word/2012/wordml" xmlns:w16cex="http://schemas.microsoft.com/office/word/2018/wordml/cex" xmlns:w16cid="http://schemas.microsoft.com/office/word/2016/wordml/cid" xmlns:w16="http://schemas.microsoft.com/office/word/2018/wordml" xmlns:w16sdtdh="http://schemas.microsoft.com/office/word/2020/wordml/sdtdatahash" xmlns:w16se="http://schemas.microsoft.com/office/word/2015/wordml/symex" mc:Ignorable="w14 w15 w16se w16cid w16 w16cex w16sdtdh">
+<w:styles xmlns:mc="http://schemas.openxmlformats.org/markup-compatibility/2006" xmlns:r="http://schemas.openxmlformats.org/officeDocument/2006/relationships" xmlns:w="http://schemas.openxmlformats.org/wordprocessingml/2006/main" xmlns:w14="http://schemas.microsoft.com/office/word/2010/wordml" xmlns:w15="http://schemas.microsoft.com/office/word/2012/wordml" xmlns:w16cex="http://schemas.microsoft.com/office/word/2018/wordml/cex" xmlns:w16cid="http://schemas.microsoft.com/office/word/2016/wordml/cid" xmlns:w16="http://schemas.microsoft.com/office/word/2018/wordml" xmlns:w16du="http://schemas.microsoft.com/office/word/2023/wordml/word16du" xmlns:w16sdtdh="http://schemas.microsoft.com/office/word/2020/wordml/sdtdatahash" xmlns:w16sdtfl="http://schemas.microsoft.com/office/word/2024/wordml/sdtformatlock" xmlns:w16se="http://schemas.microsoft.com/office/word/2015/wordml/symex" mc:Ignorable="w14 w15 w16se w16cid w16 w16cex w16sdtdh w16sdtfl w16du">
   <w:docDefaults>
     <w:rPrDefault>
       <w:rPr>
@@ -8391,6 +8759,7 @@
     <w:lsdException w:name="HTML Sample" w:semiHidden="1" w:unhideWhenUsed="1"/>
     <w:lsdException w:name="HTML Typewriter" w:semiHidden="1" w:unhideWhenUsed="1"/>
     <w:lsdException w:name="HTML Variable" w:semiHidden="1" w:unhideWhenUsed="1"/>
+    <w:lsdException w:name="Normal Table" w:semiHidden="1" w:unhideWhenUsed="1"/>
     <w:lsdException w:name="annotation subject" w:semiHidden="1" w:unhideWhenUsed="1"/>
     <w:lsdException w:name="No List" w:semiHidden="1" w:unhideWhenUsed="1"/>
     <w:lsdException w:name="Outline List 1" w:semiHidden="1" w:unhideWhenUsed="1"/>
@@ -8433,8 +8802,11 @@
     <w:lsdException w:name="Table Contemporary" w:semiHidden="1" w:unhideWhenUsed="1"/>
     <w:lsdException w:name="Table Elegant" w:semiHidden="1" w:unhideWhenUsed="1"/>
     <w:lsdException w:name="Table Professional" w:semiHidden="1" w:unhideWhenUsed="1"/>
+    <w:lsdException w:name="Table Subtle 1" w:semiHidden="1" w:unhideWhenUsed="1"/>
     <w:lsdException w:name="Table Subtle 2" w:semiHidden="1" w:unhideWhenUsed="1"/>
     <w:lsdException w:name="Table Web 1" w:semiHidden="1" w:unhideWhenUsed="1"/>
+    <w:lsdException w:name="Table Web 2" w:semiHidden="1" w:unhideWhenUsed="1"/>
+    <w:lsdException w:name="Table Web 3" w:semiHidden="1" w:unhideWhenUsed="1"/>
     <w:lsdException w:name="Balloon Text" w:semiHidden="1" w:unhideWhenUsed="1"/>
     <w:lsdException w:name="Table Grid" w:uiPriority="39"/>
     <w:lsdException w:name="Table Theme" w:semiHidden="1" w:unhideWhenUsed="1"/>
@@ -9280,21 +9652,6 @@
 </file>
 
 <file path=customXml/item1.xml><?xml version="1.0" encoding="utf-8"?>
-<p:properties xmlns:p="http://schemas.microsoft.com/office/2006/metadata/properties" xmlns:xsi="http://www.w3.org/2001/XMLSchema-instance" xmlns:pc="http://schemas.microsoft.com/office/infopath/2007/PartnerControls">
-  <documentManagement/>
-</p:properties>
-</file>
-
-<file path=customXml/item2.xml><?xml version="1.0" encoding="utf-8"?>
-<?mso-contentType ?>
-<FormTemplates xmlns="http://schemas.microsoft.com/sharepoint/v3/contenttype/forms">
-  <Display>DocumentLibraryForm</Display>
-  <Edit>DocumentLibraryForm</Edit>
-  <New>DocumentLibraryForm</New>
-</FormTemplates>
-</file>
-
-<file path=customXml/item3.xml><?xml version="1.0" encoding="utf-8"?>
 <ct:contentTypeSchema xmlns:ct="http://schemas.microsoft.com/office/2006/metadata/contentType" xmlns:ma="http://schemas.microsoft.com/office/2006/metadata/properties/metaAttributes" ct:_="" ma:_="" ma:contentTypeName="Documento" ma:contentTypeID="0x010100E96778489EE7714D8BD12CC105EB918B" ma:contentTypeVersion="2" ma:contentTypeDescription="Crear nuevo documento." ma:contentTypeScope="" ma:versionID="416c5c7ae9b5d54d83875cd3c65194e3">
   <xsd:schema xmlns:xsd="http://www.w3.org/2001/XMLSchema" xmlns:xs="http://www.w3.org/2001/XMLSchema" xmlns:p="http://schemas.microsoft.com/office/2006/metadata/properties" xmlns:ns2="126e8a1c-9ea9-435a-ac89-d06c80d62e30" targetNamespace="http://schemas.microsoft.com/office/2006/metadata/properties" ma:root="true" ma:fieldsID="70a237c842677bd850644f8595079f5e" ns2:_="">
     <xsd:import namespace="126e8a1c-9ea9-435a-ac89-d06c80d62e30"/>
@@ -9426,24 +9783,22 @@
 </ct:contentTypeSchema>
 </file>
 
-<file path=customXml/itemProps1.xml><?xml version="1.0" encoding="utf-8"?>
-<ds:datastoreItem xmlns:ds="http://schemas.openxmlformats.org/officeDocument/2006/customXml" ds:itemID="{38174882-579A-45DC-A704-C035A9357F73}">
-  <ds:schemaRefs>
-    <ds:schemaRef ds:uri="http://schemas.microsoft.com/office/2006/metadata/properties"/>
-    <ds:schemaRef ds:uri="http://schemas.microsoft.com/office/infopath/2007/PartnerControls"/>
-  </ds:schemaRefs>
-</ds:datastoreItem>
+<file path=customXml/item2.xml><?xml version="1.0" encoding="utf-8"?>
+<?mso-contentType ?>
+<FormTemplates xmlns="http://schemas.microsoft.com/sharepoint/v3/contenttype/forms">
+  <Display>DocumentLibraryForm</Display>
+  <Edit>DocumentLibraryForm</Edit>
+  <New>DocumentLibraryForm</New>
+</FormTemplates>
 </file>
 
-<file path=customXml/itemProps2.xml><?xml version="1.0" encoding="utf-8"?>
-<ds:datastoreItem xmlns:ds="http://schemas.openxmlformats.org/officeDocument/2006/customXml" ds:itemID="{F3E3E2F7-59E7-4722-B872-D023DC9D1CC1}">
-  <ds:schemaRefs>
-    <ds:schemaRef ds:uri="http://schemas.microsoft.com/sharepoint/v3/contenttype/forms"/>
-  </ds:schemaRefs>
-</ds:datastoreItem>
+<file path=customXml/item3.xml><?xml version="1.0" encoding="utf-8"?>
+<p:properties xmlns:p="http://schemas.microsoft.com/office/2006/metadata/properties" xmlns:xsi="http://www.w3.org/2001/XMLSchema-instance" xmlns:pc="http://schemas.microsoft.com/office/infopath/2007/PartnerControls">
+  <documentManagement/>
+</p:properties>
 </file>
 
-<file path=customXml/itemProps3.xml><?xml version="1.0" encoding="utf-8"?>
+<file path=customXml/itemProps1.xml><?xml version="1.0" encoding="utf-8"?>
 <ds:datastoreItem xmlns:ds="http://schemas.openxmlformats.org/officeDocument/2006/customXml" ds:itemID="{7C9B9CFF-B258-43B4-948A-968A031773F5}">
   <ds:schemaRefs>
     <ds:schemaRef ds:uri="http://schemas.microsoft.com/office/2006/metadata/contentType"/>
@@ -9459,4 +9814,21 @@
     <ds:schemaRef ds:uri="http://schemas.microsoft.com/internal/obd"/>
   </ds:schemaRefs>
 </ds:datastoreItem>
+</file>
+
+<file path=customXml/itemProps2.xml><?xml version="1.0" encoding="utf-8"?>
+<ds:datastoreItem xmlns:ds="http://schemas.openxmlformats.org/officeDocument/2006/customXml" ds:itemID="{F3E3E2F7-59E7-4722-B872-D023DC9D1CC1}">
+  <ds:schemaRefs>
+    <ds:schemaRef ds:uri="http://schemas.microsoft.com/sharepoint/v3/contenttype/forms"/>
+  </ds:schemaRefs>
+</ds:datastoreItem>
+</file>
+
+<file path=customXml/itemProps3.xml><?xml version="1.0" encoding="utf-8"?>
+<ds:datastoreItem xmlns:ds="http://schemas.openxmlformats.org/officeDocument/2006/customXml" ds:itemID="{38174882-579A-45DC-A704-C035A9357F73}">
+  <ds:schemaRefs>
+    <ds:schemaRef ds:uri="http://schemas.microsoft.com/office/2006/metadata/properties"/>
+    <ds:schemaRef ds:uri="http://schemas.microsoft.com/office/infopath/2007/PartnerControls"/>
+  </ds:schemaRefs>
+</ds:datastoreItem>
 </file>
</xml_diff>